<commit_message>
add full file 3 tuan
</commit_message>
<xml_diff>
--- a/19512891_NguyenTienDat_KTTKPM_buổi 3.docx
+++ b/19512891_NguyenTienDat_KTTKPM_buổi 3.docx
@@ -8,11 +8,20 @@
       </w:r>
       <w:r>
         <w:tab/>
-        <w:t>Thực hành tuần 2: JWT + Spring boot + Security</w:t>
+        <w:t xml:space="preserve">Thực hành tuần </w:t>
+      </w:r>
+      <w:r>
+        <w:t>3</w:t>
+      </w:r>
+      <w:r>
+        <w:t>: JWT + Spring boot + Security</w:t>
       </w:r>
     </w:p>
     <w:p>
       <w:r>
+        <w:rPr>
+          <w:noProof/>
+        </w:rPr>
         <w:drawing>
           <wp:anchor distT="0" distB="0" distL="114300" distR="114300" simplePos="0" relativeHeight="251658240" behindDoc="0" locked="0" layoutInCell="1" allowOverlap="1" wp14:anchorId="23758518" wp14:editId="1D56EB76">
             <wp:simplePos x="0" y="0"/>
@@ -69,6 +78,9 @@
     </w:p>
     <w:p>
       <w:r>
+        <w:rPr>
+          <w:noProof/>
+        </w:rPr>
         <w:drawing>
           <wp:inline distT="0" distB="0" distL="0" distR="0" wp14:anchorId="63980C30" wp14:editId="36BAD05B">
             <wp:extent cx="5943600" cy="3175635"/>

</xml_diff>